<commit_message>
report2-chuongnh: ( resolved ) update part 2.1.1
</commit_message>
<xml_diff>
--- a/Report2_Project Management Plan.docx
+++ b/Report2_Project Management Plan.docx
@@ -5057,13 +5057,15 @@
                 <w:rFonts w:asciiTheme="minorHAnsi" w:hAnsiTheme="minorHAnsi" w:cstheme="minorHAnsi"/>
                 <w:bCs/>
                 <w:sz w:val="22"/>
-              </w:rPr>
-            </w:pPr>
-            <w:r>
-              <w:rPr>
-                <w:rFonts w:asciiTheme="minorHAnsi" w:hAnsiTheme="minorHAnsi" w:cstheme="minorHAnsi"/>
-                <w:bCs/>
-                <w:sz w:val="22"/>
+                <w:highlight w:val="yellow"/>
+              </w:rPr>
+            </w:pPr>
+            <w:r>
+              <w:rPr>
+                <w:rFonts w:asciiTheme="minorHAnsi" w:hAnsiTheme="minorHAnsi" w:cstheme="minorHAnsi"/>
+                <w:bCs/>
+                <w:sz w:val="22"/>
+                <w:highlight w:val="yellow"/>
               </w:rPr>
               <w:t>Reviewing</w:t>
             </w:r>
@@ -5169,13 +5171,15 @@
                 <w:rFonts w:asciiTheme="minorHAnsi" w:hAnsiTheme="minorHAnsi" w:cstheme="minorHAnsi"/>
                 <w:bCs/>
                 <w:sz w:val="22"/>
-              </w:rPr>
-            </w:pPr>
-            <w:r>
-              <w:rPr>
-                <w:rFonts w:asciiTheme="minorHAnsi" w:hAnsiTheme="minorHAnsi" w:cstheme="minorHAnsi"/>
-                <w:bCs/>
-                <w:sz w:val="22"/>
+                <w:highlight w:val="yellow"/>
+              </w:rPr>
+            </w:pPr>
+            <w:r>
+              <w:rPr>
+                <w:rFonts w:asciiTheme="minorHAnsi" w:hAnsiTheme="minorHAnsi" w:cstheme="minorHAnsi"/>
+                <w:bCs/>
+                <w:sz w:val="22"/>
+                <w:highlight w:val="yellow"/>
               </w:rPr>
               <w:t>Unit Test</w:t>
             </w:r>
@@ -5272,13 +5276,15 @@
                 <w:rFonts w:asciiTheme="minorHAnsi" w:hAnsiTheme="minorHAnsi" w:cstheme="minorHAnsi"/>
                 <w:bCs/>
                 <w:sz w:val="22"/>
-              </w:rPr>
-            </w:pPr>
-            <w:r>
-              <w:rPr>
-                <w:rFonts w:asciiTheme="minorHAnsi" w:hAnsiTheme="minorHAnsi" w:cstheme="minorHAnsi"/>
-                <w:bCs/>
-                <w:sz w:val="22"/>
+                <w:highlight w:val="yellow"/>
+              </w:rPr>
+            </w:pPr>
+            <w:r>
+              <w:rPr>
+                <w:rFonts w:asciiTheme="minorHAnsi" w:hAnsiTheme="minorHAnsi" w:cstheme="minorHAnsi"/>
+                <w:bCs/>
+                <w:sz w:val="22"/>
+                <w:highlight w:val="yellow"/>
               </w:rPr>
               <w:t>Integration Test</w:t>
             </w:r>
@@ -5381,13 +5387,15 @@
                 <w:rFonts w:asciiTheme="minorHAnsi" w:hAnsiTheme="minorHAnsi" w:cstheme="minorHAnsi"/>
                 <w:bCs/>
                 <w:sz w:val="22"/>
-              </w:rPr>
-            </w:pPr>
-            <w:r>
-              <w:rPr>
-                <w:rFonts w:asciiTheme="minorHAnsi" w:hAnsiTheme="minorHAnsi" w:cstheme="minorHAnsi"/>
-                <w:bCs/>
-                <w:sz w:val="22"/>
+                <w:highlight w:val="yellow"/>
+              </w:rPr>
+            </w:pPr>
+            <w:r>
+              <w:rPr>
+                <w:rFonts w:asciiTheme="minorHAnsi" w:hAnsiTheme="minorHAnsi" w:cstheme="minorHAnsi"/>
+                <w:bCs/>
+                <w:sz w:val="22"/>
+                <w:highlight w:val="yellow"/>
               </w:rPr>
               <w:t>System Test</w:t>
             </w:r>
@@ -5499,13 +5507,15 @@
                 <w:rFonts w:asciiTheme="minorHAnsi" w:hAnsiTheme="minorHAnsi" w:cstheme="minorHAnsi"/>
                 <w:bCs/>
                 <w:sz w:val="22"/>
-              </w:rPr>
-            </w:pPr>
-            <w:r>
-              <w:rPr>
-                <w:rFonts w:asciiTheme="minorHAnsi" w:hAnsiTheme="minorHAnsi" w:cstheme="minorHAnsi"/>
-                <w:bCs/>
-                <w:sz w:val="22"/>
+                <w:highlight w:val="yellow"/>
+              </w:rPr>
+            </w:pPr>
+            <w:r>
+              <w:rPr>
+                <w:rFonts w:asciiTheme="minorHAnsi" w:hAnsiTheme="minorHAnsi" w:cstheme="minorHAnsi"/>
+                <w:bCs/>
+                <w:sz w:val="22"/>
+                <w:highlight w:val="yellow"/>
               </w:rPr>
               <w:t>User Acceptance Test</w:t>
             </w:r>
@@ -6110,6 +6120,36 @@
         </w:rPr>
         <w:t>e Model Development Methodology:</w:t>
       </w:r>
+    </w:p>
+    <w:p>
+      <w:pPr>
+        <w:rPr>
+          <w:b/>
+        </w:rPr>
+      </w:pPr>
+      <w:r>
+        <w:rPr>
+          <w:b/>
+        </w:rPr>
+        <w:t xml:space="preserve">- </w:t>
+      </w:r>
+      <w:r>
+        <w:rPr>
+          <w:b/>
+        </w:rPr>
+        <w:t xml:space="preserve"> </w:t>
+      </w:r>
+      <w:r>
+        <w:t xml:space="preserve">With this model, the product will be brought to the customer soon and received </w:t>
+      </w:r>
+      <w:r>
+        <w:t xml:space="preserve">  </w:t>
+      </w:r>
+      <w:r>
+        <w:t>feedback from the customer then the product will be easily modified according to the customer's comments. From there, the product will become more and more perfect. Moreover, this model also helps to better control the progress and status of the project, especially tracking the progress of team work.</w:t>
+      </w:r>
+      <w:bookmarkStart w:id="11" w:name="_GoBack"/>
+      <w:bookmarkEnd w:id="11"/>
     </w:p>
     <w:p>
       <w:pPr>
@@ -6178,6 +6218,7 @@
         <w:rPr>
           <w:b/>
         </w:rPr>
+        <w:lastRenderedPageBreak/>
         <w:t xml:space="preserve"> </w:t>
       </w:r>
       <w:r>
@@ -6254,15 +6295,14 @@
       <w:pPr>
         <w:pStyle w:val="Heading3"/>
       </w:pPr>
-      <w:bookmarkStart w:id="11" w:name="_Toc47946896"/>
-      <w:r>
-        <w:lastRenderedPageBreak/>
+      <w:bookmarkStart w:id="12" w:name="_Toc47946896"/>
+      <w:r>
         <w:t>2.2</w:t>
       </w:r>
       <w:r>
         <w:t xml:space="preserve"> Quality Management</w:t>
       </w:r>
-      <w:bookmarkEnd w:id="11"/>
+      <w:bookmarkEnd w:id="12"/>
     </w:p>
     <w:p>
       <w:pPr>
@@ -6339,8 +6379,6 @@
         </w:rPr>
         <w:t>Shift-right Test</w:t>
       </w:r>
-      <w:bookmarkStart w:id="12" w:name="_GoBack"/>
-      <w:bookmarkEnd w:id="12"/>
     </w:p>
     <w:p>
       <w:pPr>
@@ -7058,6 +7096,7 @@
                 <w:bCs/>
                 <w:sz w:val="22"/>
               </w:rPr>
+              <w:lastRenderedPageBreak/>
               <w:t>1</w:t>
             </w:r>
           </w:p>
@@ -7954,7 +7993,6 @@
           <w:noProof/>
           <w:lang w:val="en-US" w:eastAsia="ja-JP"/>
         </w:rPr>
-        <w:lastRenderedPageBreak/>
         <w:drawing>
           <wp:inline distT="0" distB="0" distL="0" distR="0" wp14:anchorId="15D8498F" wp14:editId="258AB497">
             <wp:extent cx="5746750" cy="2644037"/>
@@ -8378,6 +8416,7 @@
                 <w:rFonts w:asciiTheme="minorHAnsi" w:hAnsiTheme="minorHAnsi" w:cstheme="minorHAnsi"/>
                 <w:sz w:val="22"/>
               </w:rPr>
+              <w:lastRenderedPageBreak/>
               <w:t>Test Leader</w:t>
             </w:r>
           </w:p>
@@ -8985,7 +9024,6 @@
                 <w:rFonts w:asciiTheme="minorHAnsi" w:hAnsiTheme="minorHAnsi" w:cstheme="minorHAnsi"/>
                 <w:sz w:val="22"/>
               </w:rPr>
-              <w:lastRenderedPageBreak/>
               <w:t>Supervisor</w:t>
             </w:r>
           </w:p>
@@ -9825,6 +9863,7 @@
                 <w:bCs/>
                 <w:sz w:val="22"/>
               </w:rPr>
+              <w:lastRenderedPageBreak/>
               <w:t>API</w:t>
             </w:r>
           </w:p>
@@ -10261,7 +10300,6 @@
         <w:t>codes &amp; their changes/versions]</w:t>
       </w:r>
     </w:p>
-    <w:p/>
     <w:sectPr>
       <w:pgSz w:w="11906" w:h="16838"/>
       <w:pgMar w:top="1440" w:right="1416" w:bottom="1440" w:left="1440" w:header="708" w:footer="708" w:gutter="0"/>
@@ -11308,6 +11346,7 @@
   <w:style w:type="character" w:default="1" w:styleId="DefaultParagraphFont">
     <w:name w:val="Default Paragraph Font"/>
     <w:uiPriority w:val="1"/>
+    <w:semiHidden/>
     <w:unhideWhenUsed/>
   </w:style>
   <w:style w:type="table" w:default="1" w:styleId="TableNormal">
@@ -11856,7 +11895,7 @@
 </file>
 
 <file path=customXml/itemProps1.xml><?xml version="1.0" encoding="utf-8"?>
-<ds:datastoreItem xmlns:ds="http://schemas.openxmlformats.org/officeDocument/2006/customXml" ds:itemID="{75B833CF-9CFF-4FE0-A094-1E7362911BDE}">
+<ds:datastoreItem xmlns:ds="http://schemas.openxmlformats.org/officeDocument/2006/customXml" ds:itemID="{BCEC72AE-A9BD-4CE0-BC2B-171681998672}">
   <ds:schemaRefs>
     <ds:schemaRef ds:uri="http://schemas.openxmlformats.org/officeDocument/2006/bibliography"/>
   </ds:schemaRefs>

</xml_diff>